<commit_message>
Actualizacion Acta Semana 4 Sprint 1
</commit_message>
<xml_diff>
--- a/2-Seguimiento/Actas Reuniones Scrum Master/Acta Reunión Scrum Semana 4 Sprint 1 - CamiloAgudelo.docx
+++ b/2-Seguimiento/Actas Reuniones Scrum Master/Acta Reunión Scrum Semana 4 Sprint 1 - CamiloAgudelo.docx
@@ -646,14 +646,37 @@
     </w:p>
     <w:p>
       <w:pPr>
-        <w:spacing w:after="0" w:line="240" w:lineRule="auto"/>
-        <w:jc w:val="both"/>
-        <w:rPr>
-          <w:rFonts w:ascii="Verdana" w:hAnsi="Verdana"/>
-          <w:sz w:val="20"/>
-          <w:szCs w:val="20"/>
-        </w:rPr>
-      </w:pPr>
+        <w:pStyle w:val="Prrafodelista"/>
+        <w:rPr>
+          <w:rFonts w:ascii="Verdana" w:hAnsi="Verdana"/>
+          <w:sz w:val="20"/>
+          <w:szCs w:val="20"/>
+        </w:rPr>
+      </w:pPr>
+    </w:p>
+    <w:p>
+      <w:pPr>
+        <w:pStyle w:val="Prrafodelista"/>
+        <w:numPr>
+          <w:ilvl w:val="0"/>
+          <w:numId w:val="4"/>
+        </w:numPr>
+        <w:spacing w:after="0" w:line="240" w:lineRule="auto"/>
+        <w:jc w:val="both"/>
+        <w:rPr>
+          <w:rFonts w:ascii="Verdana" w:hAnsi="Verdana"/>
+          <w:sz w:val="20"/>
+          <w:szCs w:val="20"/>
+        </w:rPr>
+      </w:pPr>
+      <w:r>
+        <w:rPr>
+          <w:rFonts w:ascii="Verdana" w:hAnsi="Verdana"/>
+          <w:sz w:val="20"/>
+          <w:szCs w:val="20"/>
+        </w:rPr>
+        <w:t>Cierre de la reunión.</w:t>
+      </w:r>
     </w:p>
     <w:p>
       <w:pPr>
@@ -725,30 +748,680 @@
           <w:szCs w:val="20"/>
         </w:rPr>
       </w:pPr>
+      <w:r>
+        <w:rPr>
+          <w:rFonts w:ascii="Verdana" w:hAnsi="Verdana"/>
+          <w:sz w:val="20"/>
+          <w:szCs w:val="20"/>
+        </w:rPr>
+        <w:t>Se hace una introducción a la reu</w:t>
+      </w:r>
+      <w:r>
+        <w:rPr>
+          <w:rFonts w:ascii="Verdana" w:hAnsi="Verdana"/>
+          <w:sz w:val="20"/>
+          <w:szCs w:val="20"/>
+        </w:rPr>
+        <w:t xml:space="preserve">nión, la asistencia es completa, se recuerda que en la reunión que es necesario mantener comunicación constante por </w:t>
+      </w:r>
+      <w:proofErr w:type="spellStart"/>
+      <w:r>
+        <w:rPr>
+          <w:rFonts w:ascii="Verdana" w:hAnsi="Verdana"/>
+          <w:sz w:val="20"/>
+          <w:szCs w:val="20"/>
+        </w:rPr>
+        <w:t>whatsapp</w:t>
+      </w:r>
+      <w:proofErr w:type="spellEnd"/>
+      <w:r>
+        <w:rPr>
+          <w:rFonts w:ascii="Verdana" w:hAnsi="Verdana"/>
+          <w:sz w:val="20"/>
+          <w:szCs w:val="20"/>
+        </w:rPr>
+        <w:t xml:space="preserve"> y realizar actualización de documentación pertinente en </w:t>
+      </w:r>
+      <w:proofErr w:type="spellStart"/>
+      <w:r>
+        <w:rPr>
+          <w:rFonts w:ascii="Verdana" w:hAnsi="Verdana"/>
+          <w:sz w:val="20"/>
+          <w:szCs w:val="20"/>
+        </w:rPr>
+        <w:t>github</w:t>
+      </w:r>
+      <w:proofErr w:type="spellEnd"/>
+      <w:r>
+        <w:rPr>
+          <w:rFonts w:ascii="Verdana" w:hAnsi="Verdana"/>
+          <w:sz w:val="20"/>
+          <w:szCs w:val="20"/>
+        </w:rPr>
+        <w:t>.</w:t>
+      </w:r>
+    </w:p>
+    <w:p>
+      <w:pPr>
+        <w:pStyle w:val="Prrafodelista"/>
+        <w:spacing w:after="0" w:line="240" w:lineRule="auto"/>
+        <w:jc w:val="both"/>
+        <w:rPr>
+          <w:rFonts w:ascii="Verdana" w:hAnsi="Verdana"/>
+          <w:sz w:val="20"/>
+          <w:szCs w:val="20"/>
+        </w:rPr>
+      </w:pPr>
+    </w:p>
+    <w:p>
+      <w:pPr>
+        <w:pStyle w:val="Prrafodelista"/>
+        <w:numPr>
+          <w:ilvl w:val="0"/>
+          <w:numId w:val="6"/>
+        </w:numPr>
+        <w:spacing w:after="0" w:line="240" w:lineRule="auto"/>
+        <w:jc w:val="both"/>
+        <w:rPr>
+          <w:rFonts w:ascii="Verdana" w:hAnsi="Verdana"/>
+          <w:sz w:val="20"/>
+          <w:szCs w:val="20"/>
+        </w:rPr>
+      </w:pPr>
+      <w:r>
+        <w:rPr>
+          <w:rFonts w:ascii="Verdana" w:hAnsi="Verdana"/>
+          <w:sz w:val="20"/>
+          <w:szCs w:val="20"/>
+        </w:rPr>
+        <w:t>Se hace seguimiento a las tareas de la Semana No.3</w:t>
+      </w:r>
+      <w:r>
+        <w:rPr>
+          <w:rFonts w:ascii="Verdana" w:hAnsi="Verdana"/>
+          <w:sz w:val="20"/>
+          <w:szCs w:val="20"/>
+        </w:rPr>
+        <w:t xml:space="preserve"> Donde el cargo de </w:t>
+      </w:r>
+      <w:proofErr w:type="spellStart"/>
+      <w:r>
+        <w:rPr>
+          <w:rFonts w:ascii="Verdana" w:hAnsi="Verdana"/>
+          <w:sz w:val="20"/>
+          <w:szCs w:val="20"/>
+        </w:rPr>
+        <w:t>Scrum</w:t>
+      </w:r>
+      <w:proofErr w:type="spellEnd"/>
+      <w:r>
+        <w:rPr>
+          <w:rFonts w:ascii="Verdana" w:hAnsi="Verdana"/>
+          <w:sz w:val="20"/>
+          <w:szCs w:val="20"/>
+        </w:rPr>
+        <w:t xml:space="preserve"> lo tuvo José Luis </w:t>
+      </w:r>
+      <w:proofErr w:type="spellStart"/>
+      <w:r>
+        <w:rPr>
+          <w:rFonts w:ascii="Verdana" w:hAnsi="Verdana"/>
+          <w:sz w:val="20"/>
+          <w:szCs w:val="20"/>
+        </w:rPr>
+        <w:t>Tangarife</w:t>
+      </w:r>
+      <w:proofErr w:type="spellEnd"/>
+      <w:r>
+        <w:rPr>
+          <w:rFonts w:ascii="Verdana" w:hAnsi="Verdana"/>
+          <w:sz w:val="20"/>
+          <w:szCs w:val="20"/>
+        </w:rPr>
+        <w:t>.</w:t>
+      </w:r>
+    </w:p>
+    <w:p>
+      <w:pPr>
+        <w:pStyle w:val="Prrafodelista"/>
+        <w:rPr>
+          <w:rFonts w:ascii="Verdana" w:hAnsi="Verdana"/>
+          <w:sz w:val="20"/>
+          <w:szCs w:val="20"/>
+        </w:rPr>
+      </w:pPr>
+    </w:p>
+    <w:p>
+      <w:pPr>
+        <w:pStyle w:val="Prrafodelista"/>
+        <w:spacing w:after="0" w:line="240" w:lineRule="auto"/>
+        <w:jc w:val="both"/>
+        <w:rPr>
+          <w:rFonts w:ascii="Verdana" w:hAnsi="Verdana"/>
+          <w:sz w:val="20"/>
+          <w:szCs w:val="20"/>
+        </w:rPr>
+      </w:pPr>
+      <w:r>
+        <w:rPr>
+          <w:rFonts w:ascii="Verdana" w:hAnsi="Verdana"/>
+          <w:sz w:val="20"/>
+          <w:szCs w:val="20"/>
+        </w:rPr>
+        <w:t xml:space="preserve">Los integrantes del grupo intervienen, argumentando que lograron completar las tareas asignadas a la semana No.3 las cuales están reflejadas en </w:t>
+      </w:r>
+      <w:r>
+        <w:rPr>
+          <w:rFonts w:ascii="Verdana" w:hAnsi="Verdana"/>
+          <w:sz w:val="20"/>
+          <w:szCs w:val="20"/>
+        </w:rPr>
+        <w:t>el documento “</w:t>
+      </w:r>
+      <w:r>
+        <w:rPr>
+          <w:rFonts w:ascii="Verdana" w:hAnsi="Verdana"/>
+          <w:sz w:val="20"/>
+          <w:szCs w:val="20"/>
+        </w:rPr>
+        <w:t>Plantilla Pila de Sprint semana3</w:t>
+      </w:r>
+      <w:r>
+        <w:rPr>
+          <w:rFonts w:ascii="Verdana" w:hAnsi="Verdana"/>
+          <w:sz w:val="20"/>
+          <w:szCs w:val="20"/>
+        </w:rPr>
+        <w:t>.xlsx”</w:t>
+      </w:r>
+      <w:r>
+        <w:rPr>
+          <w:rFonts w:ascii="Verdana" w:hAnsi="Verdana"/>
+          <w:sz w:val="20"/>
+          <w:szCs w:val="20"/>
+        </w:rPr>
+        <w:t>.</w:t>
+      </w:r>
+    </w:p>
+    <w:p>
+      <w:pPr>
+        <w:pStyle w:val="Prrafodelista"/>
+        <w:spacing w:after="0" w:line="240" w:lineRule="auto"/>
+        <w:jc w:val="both"/>
+        <w:rPr>
+          <w:rFonts w:ascii="Verdana" w:hAnsi="Verdana"/>
+          <w:sz w:val="20"/>
+          <w:szCs w:val="20"/>
+        </w:rPr>
+      </w:pPr>
+      <w:r>
+        <w:rPr>
+          <w:rFonts w:ascii="Verdana" w:hAnsi="Verdana"/>
+          <w:sz w:val="20"/>
+          <w:szCs w:val="20"/>
+        </w:rPr>
+        <w:t>El equipo cumple con las tareas asignadas.</w:t>
+      </w:r>
       <w:bookmarkStart w:id="0" w:name="_GoBack"/>
       <w:bookmarkEnd w:id="0"/>
     </w:p>
     <w:p>
       <w:pPr>
-        <w:spacing w:after="0" w:line="240" w:lineRule="auto"/>
-        <w:jc w:val="both"/>
-        <w:rPr>
-          <w:rFonts w:ascii="Verdana" w:hAnsi="Verdana"/>
-          <w:sz w:val="20"/>
-          <w:szCs w:val="20"/>
-        </w:rPr>
-      </w:pPr>
-    </w:p>
-    <w:p>
-      <w:pPr>
-        <w:spacing w:after="0" w:line="240" w:lineRule="auto"/>
-        <w:jc w:val="both"/>
-        <w:rPr>
-          <w:rFonts w:ascii="Verdana" w:hAnsi="Verdana"/>
-          <w:sz w:val="20"/>
-          <w:szCs w:val="20"/>
-        </w:rPr>
-      </w:pPr>
+        <w:pStyle w:val="Prrafodelista"/>
+        <w:spacing w:after="0" w:line="240" w:lineRule="auto"/>
+        <w:jc w:val="both"/>
+        <w:rPr>
+          <w:rFonts w:ascii="Verdana" w:hAnsi="Verdana"/>
+          <w:b/>
+          <w:sz w:val="20"/>
+          <w:szCs w:val="20"/>
+        </w:rPr>
+      </w:pPr>
+    </w:p>
+    <w:p>
+      <w:pPr>
+        <w:pStyle w:val="Prrafodelista"/>
+        <w:numPr>
+          <w:ilvl w:val="0"/>
+          <w:numId w:val="6"/>
+        </w:numPr>
+        <w:spacing w:after="0" w:line="240" w:lineRule="auto"/>
+        <w:jc w:val="both"/>
+        <w:rPr>
+          <w:rFonts w:ascii="Verdana" w:hAnsi="Verdana"/>
+          <w:sz w:val="20"/>
+          <w:szCs w:val="20"/>
+        </w:rPr>
+      </w:pPr>
+      <w:r>
+        <w:rPr>
+          <w:rFonts w:ascii="Verdana" w:hAnsi="Verdana"/>
+          <w:sz w:val="20"/>
+          <w:szCs w:val="20"/>
+        </w:rPr>
+        <w:t>Se hace seguimiento a la calidad</w:t>
+      </w:r>
+      <w:r>
+        <w:rPr>
+          <w:rFonts w:ascii="Verdana" w:hAnsi="Verdana"/>
+          <w:sz w:val="20"/>
+          <w:szCs w:val="20"/>
+        </w:rPr>
+        <w:t xml:space="preserve"> en su respectivo </w:t>
+      </w:r>
+      <w:proofErr w:type="gramStart"/>
+      <w:r>
+        <w:rPr>
+          <w:rFonts w:ascii="Verdana" w:hAnsi="Verdana"/>
+          <w:sz w:val="20"/>
+          <w:szCs w:val="20"/>
+        </w:rPr>
+        <w:t>formato ”</w:t>
+      </w:r>
+      <w:proofErr w:type="gramEnd"/>
+      <w:r>
+        <w:rPr>
+          <w:rFonts w:ascii="Verdana" w:hAnsi="Verdana"/>
+          <w:sz w:val="20"/>
+          <w:szCs w:val="20"/>
+        </w:rPr>
+        <w:t>Plan del Sprint1 Semana4.docx</w:t>
+      </w:r>
+      <w:r>
+        <w:rPr>
+          <w:rFonts w:ascii="Verdana" w:hAnsi="Verdana"/>
+          <w:sz w:val="20"/>
+          <w:szCs w:val="20"/>
+        </w:rPr>
+        <w:t>”</w:t>
+      </w:r>
+      <w:r>
+        <w:rPr>
+          <w:rFonts w:ascii="Verdana" w:hAnsi="Verdana"/>
+          <w:sz w:val="20"/>
+          <w:szCs w:val="20"/>
+        </w:rPr>
+        <w:t>.</w:t>
+      </w:r>
+    </w:p>
+    <w:p>
+      <w:pPr>
+        <w:pStyle w:val="Prrafodelista"/>
+        <w:spacing w:after="0" w:line="240" w:lineRule="auto"/>
+        <w:jc w:val="both"/>
+        <w:rPr>
+          <w:rFonts w:ascii="Verdana" w:hAnsi="Verdana"/>
+          <w:sz w:val="20"/>
+          <w:szCs w:val="20"/>
+        </w:rPr>
+      </w:pPr>
+    </w:p>
+    <w:p>
+      <w:pPr>
+        <w:pStyle w:val="Prrafodelista"/>
+        <w:numPr>
+          <w:ilvl w:val="0"/>
+          <w:numId w:val="6"/>
+        </w:numPr>
+        <w:spacing w:after="0" w:line="240" w:lineRule="auto"/>
+        <w:jc w:val="both"/>
+        <w:rPr>
+          <w:rFonts w:ascii="Verdana" w:hAnsi="Verdana"/>
+          <w:sz w:val="20"/>
+          <w:szCs w:val="20"/>
+        </w:rPr>
+      </w:pPr>
+      <w:r>
+        <w:rPr>
+          <w:rFonts w:ascii="Verdana" w:hAnsi="Verdana"/>
+          <w:sz w:val="20"/>
+          <w:szCs w:val="20"/>
+        </w:rPr>
+        <w:t xml:space="preserve">Se hace seguimiento al riesgo en su respectivo </w:t>
+      </w:r>
+      <w:proofErr w:type="gramStart"/>
+      <w:r>
+        <w:rPr>
+          <w:rFonts w:ascii="Verdana" w:hAnsi="Verdana"/>
+          <w:sz w:val="20"/>
+          <w:szCs w:val="20"/>
+        </w:rPr>
+        <w:t>formato ”</w:t>
+      </w:r>
+      <w:proofErr w:type="gramEnd"/>
+      <w:r>
+        <w:rPr>
+          <w:rFonts w:ascii="Verdana" w:hAnsi="Verdana"/>
+          <w:sz w:val="20"/>
+          <w:szCs w:val="20"/>
+        </w:rPr>
+        <w:t>Plan del Sprint1 Semana4.docx</w:t>
+      </w:r>
+      <w:r>
+        <w:rPr>
+          <w:rFonts w:ascii="Verdana" w:hAnsi="Verdana"/>
+          <w:sz w:val="20"/>
+          <w:szCs w:val="20"/>
+        </w:rPr>
+        <w:t>”</w:t>
+      </w:r>
+      <w:r>
+        <w:rPr>
+          <w:rFonts w:ascii="Verdana" w:hAnsi="Verdana"/>
+          <w:sz w:val="20"/>
+          <w:szCs w:val="20"/>
+        </w:rPr>
+        <w:t>.</w:t>
+      </w:r>
+    </w:p>
+    <w:p>
+      <w:pPr>
+        <w:pStyle w:val="Prrafodelista"/>
+        <w:rPr>
+          <w:rFonts w:ascii="Verdana" w:hAnsi="Verdana"/>
+          <w:sz w:val="20"/>
+          <w:szCs w:val="20"/>
+        </w:rPr>
+      </w:pPr>
+    </w:p>
+    <w:p>
+      <w:pPr>
+        <w:pStyle w:val="Prrafodelista"/>
+        <w:numPr>
+          <w:ilvl w:val="0"/>
+          <w:numId w:val="6"/>
+        </w:numPr>
+        <w:spacing w:after="0" w:line="240" w:lineRule="auto"/>
+        <w:jc w:val="both"/>
+        <w:rPr>
+          <w:rFonts w:ascii="Verdana" w:hAnsi="Verdana"/>
+          <w:sz w:val="20"/>
+          <w:szCs w:val="20"/>
+        </w:rPr>
+      </w:pPr>
+      <w:r>
+        <w:rPr>
+          <w:rFonts w:ascii="Verdana" w:hAnsi="Verdana"/>
+          <w:sz w:val="20"/>
+          <w:szCs w:val="20"/>
+        </w:rPr>
+        <w:t>Los integrantes del equipo de trabajo acuerdan que no existieron inconvenientes para realizar las tareas.</w:t>
+      </w:r>
+    </w:p>
+    <w:p>
+      <w:pPr>
+        <w:pStyle w:val="Prrafodelista"/>
+        <w:rPr>
+          <w:rFonts w:ascii="Verdana" w:hAnsi="Verdana"/>
+          <w:sz w:val="20"/>
+          <w:szCs w:val="20"/>
+        </w:rPr>
+      </w:pPr>
+    </w:p>
+    <w:p>
+      <w:pPr>
+        <w:pStyle w:val="Prrafodelista"/>
+        <w:numPr>
+          <w:ilvl w:val="0"/>
+          <w:numId w:val="6"/>
+        </w:numPr>
+        <w:spacing w:after="0" w:line="240" w:lineRule="auto"/>
+        <w:jc w:val="both"/>
+        <w:rPr>
+          <w:rFonts w:ascii="Verdana" w:hAnsi="Verdana"/>
+          <w:sz w:val="20"/>
+          <w:szCs w:val="20"/>
+        </w:rPr>
+      </w:pPr>
+      <w:r>
+        <w:rPr>
+          <w:rFonts w:ascii="Verdana" w:hAnsi="Verdana"/>
+          <w:sz w:val="20"/>
+          <w:szCs w:val="20"/>
+        </w:rPr>
+        <w:t>Se resalta que l</w:t>
+      </w:r>
+      <w:r>
+        <w:rPr>
+          <w:rFonts w:ascii="Verdana" w:hAnsi="Verdana"/>
+          <w:sz w:val="20"/>
+          <w:szCs w:val="20"/>
+        </w:rPr>
+        <w:t>as tareas asignadas para cada integrante del equipo de trabajo</w:t>
+      </w:r>
+      <w:r>
+        <w:rPr>
+          <w:rFonts w:ascii="Verdana" w:hAnsi="Verdana"/>
+          <w:sz w:val="20"/>
+          <w:szCs w:val="20"/>
+        </w:rPr>
+        <w:t xml:space="preserve"> en esta última semana del Sprint No.1</w:t>
+      </w:r>
+      <w:r>
+        <w:rPr>
+          <w:rFonts w:ascii="Verdana" w:hAnsi="Verdana"/>
+          <w:sz w:val="20"/>
+          <w:szCs w:val="20"/>
+        </w:rPr>
+        <w:t xml:space="preserve"> se encuentran en el documento “</w:t>
+      </w:r>
+      <w:r>
+        <w:rPr>
+          <w:rFonts w:ascii="Verdana" w:hAnsi="Verdana"/>
+          <w:sz w:val="20"/>
+          <w:szCs w:val="20"/>
+        </w:rPr>
+        <w:t>Plantilla Pila de Sprint1 semana4</w:t>
+      </w:r>
+      <w:r>
+        <w:rPr>
+          <w:rFonts w:ascii="Verdana" w:hAnsi="Verdana"/>
+          <w:sz w:val="20"/>
+          <w:szCs w:val="20"/>
+        </w:rPr>
+        <w:t>.xlsx”, en el cual se evidencia quien es el responsable y el avance de cada actividad, resaltando que esta reunión hace parte de la última semana de trabajo del Sprint No.1, donde se debe</w:t>
+      </w:r>
+      <w:r>
+        <w:rPr>
+          <w:rFonts w:ascii="Verdana" w:hAnsi="Verdana"/>
+          <w:sz w:val="20"/>
+          <w:szCs w:val="20"/>
+        </w:rPr>
+        <w:t>n</w:t>
+      </w:r>
+      <w:r>
+        <w:rPr>
+          <w:rFonts w:ascii="Verdana" w:hAnsi="Verdana"/>
+          <w:sz w:val="20"/>
+          <w:szCs w:val="20"/>
+        </w:rPr>
+        <w:t xml:space="preserve"> completar los elementos de la pila para los requisitos de </w:t>
+      </w:r>
+      <w:r>
+        <w:rPr>
+          <w:rFonts w:ascii="Verdana" w:hAnsi="Verdana"/>
+          <w:sz w:val="20"/>
+          <w:szCs w:val="20"/>
+        </w:rPr>
+        <w:t>Crear nuevos productos, Actualización-Listar productos, Validación de Usuario.</w:t>
+      </w:r>
+    </w:p>
+    <w:p>
+      <w:pPr>
+        <w:pStyle w:val="Prrafodelista"/>
+        <w:rPr>
+          <w:rFonts w:ascii="Verdana" w:hAnsi="Verdana"/>
+          <w:sz w:val="20"/>
+          <w:szCs w:val="20"/>
+        </w:rPr>
+      </w:pPr>
+    </w:p>
+    <w:p>
+      <w:pPr>
+        <w:pStyle w:val="Prrafodelista"/>
+        <w:spacing w:after="0" w:line="240" w:lineRule="auto"/>
+        <w:jc w:val="both"/>
+        <w:rPr>
+          <w:rFonts w:ascii="Verdana" w:hAnsi="Verdana"/>
+          <w:sz w:val="20"/>
+          <w:szCs w:val="20"/>
+        </w:rPr>
+      </w:pPr>
+      <w:r>
+        <w:rPr>
+          <w:rFonts w:ascii="Verdana" w:hAnsi="Verdana"/>
+          <w:sz w:val="20"/>
+          <w:szCs w:val="20"/>
+        </w:rPr>
+        <w:t>La próxima reunión será el lunes 17 de abril de 2017 a las 05:00 pm en la UTP, donde se realizara la revisión y retrospectiva del Sprint No.1.</w:t>
+      </w:r>
+    </w:p>
+    <w:p>
+      <w:pPr>
+        <w:pStyle w:val="Prrafodelista"/>
+        <w:spacing w:after="0" w:line="240" w:lineRule="auto"/>
+        <w:jc w:val="both"/>
+        <w:rPr>
+          <w:rFonts w:ascii="Verdana" w:hAnsi="Verdana"/>
+          <w:sz w:val="20"/>
+          <w:szCs w:val="20"/>
+        </w:rPr>
+      </w:pPr>
+    </w:p>
+    <w:p>
+      <w:pPr>
+        <w:pStyle w:val="Prrafodelista"/>
+        <w:numPr>
+          <w:ilvl w:val="0"/>
+          <w:numId w:val="6"/>
+        </w:numPr>
+        <w:spacing w:after="0" w:line="240" w:lineRule="auto"/>
+        <w:jc w:val="both"/>
+        <w:rPr>
+          <w:rFonts w:ascii="Verdana" w:hAnsi="Verdana"/>
+          <w:sz w:val="20"/>
+          <w:szCs w:val="20"/>
+        </w:rPr>
+      </w:pPr>
+    </w:p>
+    <w:p>
+      <w:pPr>
+        <w:pStyle w:val="Prrafodelista"/>
+        <w:numPr>
+          <w:ilvl w:val="1"/>
+          <w:numId w:val="6"/>
+        </w:numPr>
+        <w:spacing w:after="0" w:line="240" w:lineRule="auto"/>
+        <w:jc w:val="both"/>
+        <w:rPr>
+          <w:rFonts w:ascii="Verdana" w:hAnsi="Verdana"/>
+          <w:sz w:val="20"/>
+          <w:szCs w:val="20"/>
+        </w:rPr>
+      </w:pPr>
+      <w:r>
+        <w:rPr>
+          <w:rFonts w:ascii="Verdana" w:hAnsi="Verdana"/>
+          <w:sz w:val="20"/>
+          <w:szCs w:val="20"/>
+        </w:rPr>
+        <w:t xml:space="preserve">El compañero </w:t>
+      </w:r>
+      <w:proofErr w:type="spellStart"/>
+      <w:r>
+        <w:rPr>
+          <w:rFonts w:ascii="Verdana" w:hAnsi="Verdana"/>
+          <w:sz w:val="20"/>
+          <w:szCs w:val="20"/>
+        </w:rPr>
+        <w:t>Ruben</w:t>
+      </w:r>
+      <w:proofErr w:type="spellEnd"/>
+      <w:r>
+        <w:rPr>
+          <w:rFonts w:ascii="Verdana" w:hAnsi="Verdana"/>
+          <w:sz w:val="20"/>
+          <w:szCs w:val="20"/>
+        </w:rPr>
+        <w:t xml:space="preserve"> retoma sus actividades asignadas y para la presente reunión cumple con lo asignado según la pila del sprint 1 v2, se pone al día en la ejecución de actividades.</w:t>
+      </w:r>
+    </w:p>
+    <w:p>
+      <w:pPr>
+        <w:pStyle w:val="Prrafodelista"/>
+        <w:numPr>
+          <w:ilvl w:val="1"/>
+          <w:numId w:val="6"/>
+        </w:numPr>
+        <w:spacing w:after="0" w:line="240" w:lineRule="auto"/>
+        <w:jc w:val="both"/>
+        <w:rPr>
+          <w:rFonts w:ascii="Verdana" w:hAnsi="Verdana"/>
+          <w:sz w:val="20"/>
+          <w:szCs w:val="20"/>
+        </w:rPr>
+      </w:pPr>
+      <w:r>
+        <w:rPr>
+          <w:rFonts w:ascii="Verdana" w:hAnsi="Verdana"/>
+          <w:sz w:val="20"/>
+          <w:szCs w:val="20"/>
+        </w:rPr>
+        <w:t>Se plantea una reunión para el día 17 de abril a las 5 pm en la cual se realizará la revisión y retrospectiva del sprint No.1.</w:t>
+      </w:r>
+    </w:p>
+    <w:p>
+      <w:pPr>
+        <w:pStyle w:val="Prrafodelista"/>
+        <w:spacing w:after="0" w:line="240" w:lineRule="auto"/>
+        <w:ind w:left="1440"/>
+        <w:jc w:val="both"/>
+        <w:rPr>
+          <w:rFonts w:ascii="Verdana" w:hAnsi="Verdana"/>
+          <w:sz w:val="20"/>
+          <w:szCs w:val="20"/>
+        </w:rPr>
+      </w:pPr>
+    </w:p>
+    <w:p>
+      <w:pPr>
+        <w:pStyle w:val="Prrafodelista"/>
+        <w:numPr>
+          <w:ilvl w:val="0"/>
+          <w:numId w:val="6"/>
+        </w:numPr>
+        <w:spacing w:after="0" w:line="240" w:lineRule="auto"/>
+        <w:jc w:val="both"/>
+        <w:rPr>
+          <w:rFonts w:ascii="Verdana" w:hAnsi="Verdana"/>
+          <w:sz w:val="20"/>
+          <w:szCs w:val="20"/>
+        </w:rPr>
+      </w:pPr>
+      <w:r>
+        <w:rPr>
+          <w:rFonts w:ascii="Verdana" w:hAnsi="Verdana"/>
+          <w:sz w:val="20"/>
+          <w:szCs w:val="20"/>
+        </w:rPr>
+        <w:t xml:space="preserve">Se da por terminada la reunión y se deja como evidencia esta acta, la próxima reunión será el </w:t>
+      </w:r>
+      <w:r>
+        <w:rPr>
+          <w:rFonts w:ascii="Verdana" w:hAnsi="Verdana"/>
+          <w:sz w:val="20"/>
+          <w:szCs w:val="20"/>
+        </w:rPr>
+        <w:t>lunes 17 de abril de 2017 a las 05:00 pm en la UTP</w:t>
+      </w:r>
+      <w:r>
+        <w:rPr>
+          <w:rFonts w:ascii="Verdana" w:hAnsi="Verdana"/>
+          <w:sz w:val="20"/>
+          <w:szCs w:val="20"/>
+        </w:rPr>
+        <w:t>.</w:t>
+      </w:r>
     </w:p>
     <w:p>
       <w:pPr>
@@ -1144,7 +1817,7 @@
                                     <w:szCs w:val="16"/>
                                     <w:lang w:val="es-ES"/>
                                   </w:rPr>
-                                  <w:t>1</w:t>
+                                  <w:t>2</w:t>
                                 </w:r>
                                 <w:r>
                                   <w:rPr>
@@ -1226,7 +1899,7 @@
                               <w:szCs w:val="16"/>
                               <w:lang w:val="es-ES"/>
                             </w:rPr>
-                            <w:t>1</w:t>
+                            <w:t>2</w:t>
                           </w:r>
                           <w:r>
                             <w:rPr>
@@ -1915,7 +2588,7 @@
         <w:rFonts w:hint="default"/>
       </w:rPr>
     </w:lvl>
-    <w:lvl w:ilvl="1" w:tplc="080A0019" w:tentative="1">
+    <w:lvl w:ilvl="1" w:tplc="080A0019">
       <w:start w:val="1"/>
       <w:numFmt w:val="lowerLetter"/>
       <w:lvlText w:val="%2."/>
@@ -3080,7 +3753,7 @@
 </file>
 
 <file path=customXml/itemProps1.xml><?xml version="1.0" encoding="utf-8"?>
-<ds:datastoreItem xmlns:ds="http://schemas.openxmlformats.org/officeDocument/2006/customXml" ds:itemID="{FF6CE912-900E-41D4-B068-2029AAAFC5AA}">
+<ds:datastoreItem xmlns:ds="http://schemas.openxmlformats.org/officeDocument/2006/customXml" ds:itemID="{7DAF68E0-D03D-4F6F-B977-7AB22C8B053D}">
   <ds:schemaRefs>
     <ds:schemaRef ds:uri="http://schemas.openxmlformats.org/officeDocument/2006/bibliography"/>
   </ds:schemaRefs>

</xml_diff>